<commit_message>
update diplom and list tasks
</commit_message>
<xml_diff>
--- a/Goy_Maxim.DOCX
+++ b/Goy_Maxim.DOCX
@@ -1886,6 +1886,18 @@
       <w:r>
         <w:t xml:space="preserve">Ставки на футбол – это один из самых популярных видов спортивных ставок в мире. Этот вид спорта обладает огромной популярностью, как среди профессионалов, так и среди любителей. Каждый год все больше людей начинают интересоваться футболом и делать ставки на результаты матчей. Однако, чтобы стать успешным игроком, нужно знать основные правила и стратегии, следить за новостями и анализировать статистику. Ставки на футбол могут принести не только увлекательный опыт, но и дополнительный доход. В этой области есть много возможностей для тех, кто хочет получить удовольствие от игры и испытать свою удачу. </w:t>
       </w:r>
+      <w:r>
+        <w:t xml:space="preserve">Перед матчем букмекеры оценивают шансы команд на их выигрыш и исходя из этого рассчитывают коэффициент. </w:t>
+      </w:r>
+      <w:r>
+        <w:t>Далее игрок делают ставку по своему желанию. Если ставка срабатывает игрок выигрывает, если нет, то букмекер получает деньги поставил игрок.</w:t>
+      </w:r>
+      <w:r>
+        <w:t xml:space="preserve"> Для игрока предлагается широкий выбор ставок, </w:t>
+      </w:r>
+      <w:r>
+        <w:t>на которой он сможет испытать свою удачу.</w:t>
+      </w:r>
     </w:p>
     <w:p>
       <w:pPr>
@@ -1897,29 +1909,7 @@
         </w:rPr>
       </w:pPr>
       <w:r>
-        <w:t xml:space="preserve">Перед матчем букмекеры оценивают шансы команд на их выигрыш и исходя из этого рассчитывают коэффициент. </w:t>
-      </w:r>
-      <w:r>
-        <w:t>Далее игрок делают ставку по своему желанию. Если ставка срабатывает игрок выигрывает, если нет, то букмекер получает деньги поставил игрок.</w:t>
-      </w:r>
-      <w:r>
-        <w:t xml:space="preserve"> Для игрока предлагается широкий выбор ставок, </w:t>
-      </w:r>
-      <w:r>
-        <w:t>на которой он сможет испытать свою удачу.</w:t>
-      </w:r>
-    </w:p>
-    <w:p>
-      <w:pPr>
-        <w:pStyle w:val="aa"/>
-        <w:spacing w:before="0" w:after="0"/>
-        <w:ind w:right="-1" w:firstLine="709"/>
-        <w:rPr>
-          <w:b/>
-        </w:rPr>
-      </w:pPr>
-      <w:r>
-        <w:t>Задачей моего приложения создание такого продукта, в котором игроки смогут быстро и удобно пополнять свой личный счет, ставить на футбольное событие,</w:t>
+        <w:t>Задачей приложения создание такого продукта, в котором игроки смогут быстро и удобно пополнять свой личный счет, ставить на футбольное событие,</w:t>
       </w:r>
       <w:r>
         <w:t xml:space="preserve"> а также отслеживать результат. Букмекерам также отведена особая роль, в которой он сможет эффективно оценить шансы команд на успех и рассчитать шанс любого события.</w:t>
@@ -2099,18 +2089,13 @@
         </w:numPr>
         <w:spacing w:before="0" w:after="0"/>
         <w:ind w:left="0" w:right="-1" w:firstLine="709"/>
+      </w:pPr>
+      <w:r>
         <w:rPr>
           <w:rFonts w:eastAsia="Times New Roman" w:cs="Times New Roman"/>
           <w:szCs w:val="28"/>
           <w:lang w:eastAsia="ru-RU"/>
         </w:rPr>
-      </w:pPr>
-      <w:r>
-        <w:rPr>
-          <w:rFonts w:eastAsia="Times New Roman" w:cs="Times New Roman"/>
-          <w:szCs w:val="28"/>
-          <w:lang w:eastAsia="ru-RU"/>
-        </w:rPr>
         <w:t>расчет экономической составляющей проекта.</w:t>
       </w:r>
     </w:p>
@@ -2118,126 +2103,11 @@
       <w:pPr>
         <w:pStyle w:val="aa"/>
         <w:spacing w:before="0" w:after="0"/>
-        <w:ind w:right="-1" w:firstLine="709"/>
-      </w:pPr>
-      <w:r>
-        <w:t xml:space="preserve">Веб-приложение разрабатывается при помощи </w:t>
-      </w:r>
-      <w:proofErr w:type="spellStart"/>
-      <w:r>
-        <w:t>фреймворка</w:t>
-      </w:r>
-      <w:proofErr w:type="spellEnd"/>
+        <w:ind w:left="709" w:right="-1"/>
+      </w:pPr>
       <w:r>
         <w:t xml:space="preserve"> </w:t>
       </w:r>
-      <w:r>
-        <w:rPr>
-          <w:i/>
-          <w:iCs/>
-        </w:rPr>
-        <w:t>ASP .</w:t>
-      </w:r>
-      <w:proofErr w:type="spellStart"/>
-      <w:r>
-        <w:rPr>
-          <w:i/>
-          <w:iCs/>
-        </w:rPr>
-        <w:t>Net</w:t>
-      </w:r>
-      <w:proofErr w:type="spellEnd"/>
-      <w:r>
-        <w:rPr>
-          <w:i/>
-          <w:iCs/>
-        </w:rPr>
-        <w:t xml:space="preserve"> </w:t>
-      </w:r>
-      <w:proofErr w:type="spellStart"/>
-      <w:r>
-        <w:rPr>
-          <w:i/>
-          <w:iCs/>
-        </w:rPr>
-        <w:t>Core</w:t>
-      </w:r>
-      <w:proofErr w:type="spellEnd"/>
-      <w:r>
-        <w:rPr>
-          <w:i/>
-          <w:iCs/>
-        </w:rPr>
-        <w:t xml:space="preserve"> 6</w:t>
-      </w:r>
-      <w:r>
-        <w:t xml:space="preserve"> с использованием языка программирования </w:t>
-      </w:r>
-      <w:r>
-        <w:rPr>
-          <w:i/>
-          <w:iCs/>
-        </w:rPr>
-        <w:t>C#</w:t>
-      </w:r>
-      <w:r>
-        <w:t xml:space="preserve">, а также языка программирования </w:t>
-      </w:r>
-      <w:proofErr w:type="spellStart"/>
-      <w:r>
-        <w:rPr>
-          <w:i/>
-          <w:iCs/>
-        </w:rPr>
-        <w:t>JavaScript</w:t>
-      </w:r>
-      <w:proofErr w:type="spellEnd"/>
-      <w:r>
-        <w:t xml:space="preserve"> </w:t>
-      </w:r>
-      <w:r>
-        <w:t xml:space="preserve">и библиотеки </w:t>
-      </w:r>
-      <w:proofErr w:type="spellStart"/>
-      <w:r>
-        <w:rPr>
-          <w:i/>
-          <w:iCs/>
-        </w:rPr>
-        <w:t>React</w:t>
-      </w:r>
-      <w:proofErr w:type="spellEnd"/>
-      <w:r>
-        <w:rPr>
-          <w:i/>
-          <w:iCs/>
-        </w:rPr>
-        <w:t xml:space="preserve"> </w:t>
-      </w:r>
-      <w:r>
-        <w:t xml:space="preserve">с поддержкой языка </w:t>
-      </w:r>
-      <w:proofErr w:type="spellStart"/>
-      <w:r>
-        <w:rPr>
-          <w:i/>
-          <w:iCs/>
-        </w:rPr>
-        <w:t>TypeScript</w:t>
-      </w:r>
-      <w:proofErr w:type="spellEnd"/>
-      <w:r>
-        <w:t>.</w:t>
-      </w:r>
-    </w:p>
-    <w:p>
-      <w:pPr>
-        <w:ind w:firstLine="709"/>
-        <w:rPr>
-          <w:rFonts w:ascii="Times New Roman" w:hAnsi="Times New Roman"/>
-          <w:sz w:val="28"/>
-        </w:rPr>
-      </w:pPr>
       <w:r>
         <w:br w:type="page"/>
       </w:r>
@@ -2286,7 +2156,7 @@
         <w:ind w:firstLine="709"/>
       </w:pPr>
       <w:r>
-        <w:t>Нашей задачей стоит разработка веб-приложения для ставок на футбольное событие. Это значит нам надо разработать приложение, которое представляется пользователя как набор страниц, просматриваемых с помощью браузера, между которыми присутствует возможность перехода</w:t>
+        <w:t>Нашей задачей стоит разработка веб-приложения для ставок на футбольное событие. Это значит надо разработать приложение, которое представляется пользователя как набор страниц, просматриваемых с помощью браузера, между которыми присутствует возможность перехода</w:t>
       </w:r>
       <w:r>
         <w:t xml:space="preserve">. Веб-приложение должно взаимодействовать </w:t>
@@ -2317,7 +2187,13 @@
         <w:t>букмекерам выставлять исходы</w:t>
       </w:r>
       <w:r>
-        <w:t xml:space="preserve"> на футбольные события, а также принимать денежные ставки игроков. В приложение еще будет присутствовать роль модератора, которая нужна для верификации пользователя.</w:t>
+        <w:t xml:space="preserve"> на футбольные события, а также принимать денежные ставки игроков. В приложение будет присутствовать роль </w:t>
+      </w:r>
+      <w:r>
+        <w:t>администратора</w:t>
+      </w:r>
+      <w:r>
+        <w:t>, которая нужна для верификации пользователя.</w:t>
       </w:r>
     </w:p>
     <w:p>
@@ -2459,7 +2335,13 @@
         <w:ind w:firstLine="709"/>
       </w:pPr>
       <w:r>
-        <w:t>Этап обзора аналогичных решений является важнейшим перед планирование и разработкой программного продукта. Анализирую уже вышедших на рынок решений позволит выделить достоинства, которые можно будет улучшить и добавить в свой проект, так и недостатки, которые мы попытаемся избежать.</w:t>
+        <w:t xml:space="preserve">Этап обзора аналогичных решений является важнейшим перед планирование и разработкой программного продукта. Анализирую уже вышедших на рынок решений позволит выделить достоинства, которые можно будет улучшить и добавить в свой проект, так и недостатки, которые </w:t>
+      </w:r>
+      <w:r>
+        <w:t>надо попытаться</w:t>
+      </w:r>
+      <w:r>
+        <w:t xml:space="preserve"> избежать.</w:t>
       </w:r>
     </w:p>
     <w:p>
@@ -2569,6 +2451,7 @@
         <w:ind w:firstLine="709"/>
       </w:pPr>
       <w:r>
+        <w:lastRenderedPageBreak/>
         <w:t>Первым рассматриваемым проектом среди конкурентов является приложение «</w:t>
       </w:r>
       <w:proofErr w:type="spellStart"/>
@@ -2608,7 +2491,6 @@
           <w:noProof/>
           <w:lang w:eastAsia="ru-RU"/>
         </w:rPr>
-        <w:lastRenderedPageBreak/>
         <w:drawing>
           <wp:inline distT="0" distB="0" distL="0" distR="0" wp14:anchorId="12869442" wp14:editId="4FF271DB">
             <wp:extent cx="5199408" cy="2542180"/>
@@ -3412,6 +3294,10 @@
         <w:jc w:val="center"/>
       </w:pPr>
       <w:r>
+        <w:rPr>
+          <w:noProof/>
+          <w:lang w:eastAsia="ru-RU"/>
+        </w:rPr>
         <w:drawing>
           <wp:inline distT="0" distB="0" distL="0" distR="0" wp14:anchorId="037EC0CC" wp14:editId="79A00EAD">
             <wp:extent cx="4848059" cy="3840480"/>
@@ -3571,6 +3457,9 @@
       </w:pPr>
       <w:r>
         <w:t>Рисунок 2.2 – Диаграмма вариантов использования</w:t>
+      </w:r>
+      <w:r>
+        <w:t xml:space="preserve"> для Администратора</w:t>
       </w:r>
     </w:p>
     <w:p>
@@ -3657,7 +3546,10 @@
         <w:t xml:space="preserve">иаграмма использования для </w:t>
       </w:r>
       <w:r>
-        <w:t>букмекера</w:t>
+        <w:t>Б</w:t>
+      </w:r>
+      <w:r>
+        <w:t>укмекера</w:t>
       </w:r>
     </w:p>
     <w:p>
@@ -3730,7 +3622,13 @@
         <w:jc w:val="center"/>
       </w:pPr>
       <w:r>
-        <w:t>Рисунок 2.4 – Диаграмма использования для пользователя</w:t>
+        <w:t>Рисунок 2.4</w:t>
+      </w:r>
+      <w:r>
+        <w:t xml:space="preserve"> – Диаграмма использования для П</w:t>
+      </w:r>
+      <w:r>
+        <w:t>ользователя</w:t>
       </w:r>
     </w:p>
     <w:p>
@@ -4789,6 +4687,10 @@
         <w:jc w:val="center"/>
       </w:pPr>
       <w:r>
+        <w:rPr>
+          <w:noProof/>
+          <w:lang w:eastAsia="ru-RU"/>
+        </w:rPr>
         <w:drawing>
           <wp:inline distT="0" distB="0" distL="0" distR="0" wp14:anchorId="022C4B58" wp14:editId="71C65732">
             <wp:extent cx="6390640" cy="3564255"/>
@@ -4830,8 +4732,6 @@
           </wp:inline>
         </w:drawing>
       </w:r>
-      <w:bookmarkStart w:id="16" w:name="_GoBack"/>
-      <w:bookmarkEnd w:id="16"/>
     </w:p>
     <w:p>
       <w:pPr>
@@ -9980,11 +9880,11 @@
         <w:spacing w:before="240" w:line="240" w:lineRule="auto"/>
         <w:ind w:firstLine="709"/>
       </w:pPr>
-      <w:bookmarkStart w:id="17" w:name="_Toc132965170"/>
+      <w:bookmarkStart w:id="16" w:name="_Toc132965170"/>
       <w:r>
         <w:t>2.5 Вывод по разделу</w:t>
       </w:r>
-      <w:bookmarkEnd w:id="17"/>
+      <w:bookmarkEnd w:id="16"/>
     </w:p>
     <w:p>
       <w:pPr>
@@ -10007,6 +9907,97 @@
       <w:pPr>
         <w:ind w:firstLine="709"/>
       </w:pPr>
+      <w:r>
+        <w:br w:type="page"/>
+      </w:r>
+    </w:p>
+    <w:p>
+      <w:pPr>
+        <w:pStyle w:val="a5"/>
+        <w:spacing w:after="0"/>
+        <w:ind w:firstLine="709"/>
+      </w:pPr>
+      <w:r>
+        <w:lastRenderedPageBreak/>
+        <w:t xml:space="preserve">3 </w:t>
+      </w:r>
+      <w:r>
+        <w:t>Реализация веб-приложения</w:t>
+      </w:r>
+    </w:p>
+    <w:p>
+      <w:pPr>
+        <w:pStyle w:val="aa"/>
+        <w:ind w:firstLine="709"/>
+      </w:pPr>
+      <w:r>
+        <w:t>Целью дипломного проекта является разработка веб-приложения для букмекерских ставок на футбольн</w:t>
+      </w:r>
+      <w:r>
+        <w:t>ые события. На диаграмме вариантов использования были определены функциональные возможности программного средства. Которые необходимо реализовать.</w:t>
+      </w:r>
+    </w:p>
+    <w:p>
+      <w:pPr>
+        <w:pStyle w:val="aa"/>
+        <w:spacing w:before="0" w:after="0"/>
+        <w:ind w:firstLine="709"/>
+      </w:pPr>
+      <w:r>
+        <w:t>Для достижения поставленной цели необходимо решить следующие задачи:</w:t>
+      </w:r>
+    </w:p>
+    <w:p>
+      <w:pPr>
+        <w:pStyle w:val="aa"/>
+        <w:ind w:firstLine="709"/>
+      </w:pPr>
+      <w:r>
+        <w:t>Реализация алгоритма авторизации и регистрации пользователя</w:t>
+      </w:r>
+    </w:p>
+    <w:p>
+      <w:pPr>
+        <w:pStyle w:val="aa"/>
+        <w:spacing w:before="0" w:after="0"/>
+        <w:ind w:firstLine="709"/>
+      </w:pPr>
+      <w:r>
+        <w:t xml:space="preserve">Также при реализации веб-приложения необходимо следовать правилам, которые были </w:t>
+      </w:r>
+      <w:r>
+        <w:t>заложены при проектировании приложения, ведь следую этим правилам удастся выполнить все задачи дипломного проекта.</w:t>
+      </w:r>
+    </w:p>
+    <w:p>
+      <w:pPr>
+        <w:pStyle w:val="aa"/>
+        <w:spacing w:before="0" w:after="0"/>
+        <w:ind w:firstLine="709"/>
+      </w:pPr>
+      <w:r>
+        <w:t>В этом разделе будет рассмотрен процесс разработки веб-приложения, в соответствии с пользовательскими потребностями и проектными требованиями, описанными в первом и во втором разделе данного дипломного проектирования.</w:t>
+      </w:r>
+    </w:p>
+    <w:p>
+      <w:pPr>
+        <w:pStyle w:val="110"/>
+        <w:spacing w:before="240"/>
+        <w:ind w:firstLine="709"/>
+      </w:pPr>
+      <w:r>
+        <w:t>3.1 Реализация серверной части</w:t>
+      </w:r>
+    </w:p>
+    <w:p>
+      <w:pPr>
+        <w:pStyle w:val="aa"/>
+        <w:ind w:firstLine="709"/>
+      </w:pPr>
+      <w:bookmarkStart w:id="17" w:name="_GoBack"/>
+      <w:bookmarkEnd w:id="17"/>
+    </w:p>
+    <w:p>
       <w:r>
         <w:br w:type="page"/>
       </w:r>
@@ -12813,7 +12804,7 @@
 </file>
 
 <file path=customXml/itemProps1.xml><?xml version="1.0" encoding="utf-8"?>
-<ds:datastoreItem xmlns:ds="http://schemas.openxmlformats.org/officeDocument/2006/customXml" ds:itemID="{BC78C620-CE8A-4442-8380-AA7C08AF6A77}">
+<ds:datastoreItem xmlns:ds="http://schemas.openxmlformats.org/officeDocument/2006/customXml" ds:itemID="{3BF0B21E-E671-4319-B865-996705CF0F29}">
   <ds:schemaRefs>
     <ds:schemaRef ds:uri="http://schemas.openxmlformats.org/officeDocument/2006/bibliography"/>
   </ds:schemaRefs>

</xml_diff>